<commit_message>
no changes in document
</commit_message>
<xml_diff>
--- a/docs/issues/issues_20220321/compile_issue3_20220321a.docx
+++ b/docs/issues/issues_20220321/compile_issue3_20220321a.docx
@@ -161,14 +161,7 @@
           <w:sz w:val="28"/>
           <w:szCs w:val="28"/>
         </w:rPr>
-        <w:t xml:space="preserve">Instead of linking, we are facing compile time error. The linking is not happening properly. </w:t>
-      </w:r>
-      <w:r>
-        <w:rPr>
-          <w:sz w:val="28"/>
-          <w:szCs w:val="28"/>
-        </w:rPr>
-        <w:t xml:space="preserve">We are getting an “undefined reference” error. The extern variable which we declare in header file is not </w:t>
+        <w:t xml:space="preserve">Instead of linking, we are facing compile time error. The linking is not happening properly. We are getting an “undefined reference” error. The extern variable which we declare in header file is not </w:t>
       </w:r>
       <w:r>
         <w:rPr>
@@ -200,8 +193,6 @@
         </w:rPr>
         <w:t>compile_issue3_log1_202203</w:t>
       </w:r>
-      <w:bookmarkStart w:id="0" w:name="_GoBack"/>
-      <w:bookmarkEnd w:id="0"/>
       <w:r>
         <w:rPr>
           <w:sz w:val="28"/>
@@ -298,7 +289,7 @@
           <w:numId w:val="1"/>
         </w:numPr>
       </w:pPr>
-      <w:hyperlink r:id="rId9" w:history="1">
+      <w:hyperlink r:id="rId9" w:anchor=":~:text=An%20%E2%80%9CUndefined%20Reference%E2%80%9D%20error%20occurs,linked%20object%20files%20and%20libraries" w:history="1">
         <w:r>
           <w:rPr>
             <w:rStyle w:val="Hyperlink"/>
@@ -309,13 +300,9 @@
       <w:r>
         <w:t>.</w:t>
       </w:r>
+      <w:bookmarkStart w:id="0" w:name="_GoBack"/>
+      <w:bookmarkEnd w:id="0"/>
     </w:p>
-    <w:p>
-      <w:pPr>
-        <w:pStyle w:val="ListParagraph"/>
-      </w:pPr>
-    </w:p>
-    <w:p/>
     <w:sectPr>
       <w:pgSz w:w="12240" w:h="15840"/>
       <w:pgMar w:top="1440" w:right="1440" w:bottom="1440" w:left="1440" w:header="720" w:footer="720" w:gutter="0"/>

</xml_diff>